<commit_message>
Finished week 4 progress
</commit_message>
<xml_diff>
--- a/finalProjectProposal.docx
+++ b/finalProjectProposal.docx
@@ -815,7 +815,7 @@
           <w:b w:val="false"/>
           <w:bCs w:val="false"/>
         </w:rPr>
-        <w:t>Set alarm</w:t>
+        <w:t>UI</w:t>
       </w:r>
     </w:p>
     <w:p>
@@ -833,7 +833,7 @@
           <w:b w:val="false"/>
           <w:bCs w:val="false"/>
         </w:rPr>
-        <w:t>Notifications</w:t>
+        <w:t>Set alarm</w:t>
       </w:r>
     </w:p>
     <w:p>
@@ -851,7 +851,25 @@
           <w:b w:val="false"/>
           <w:bCs w:val="false"/>
         </w:rPr>
-        <w:t>Re-evaluate the timings every minute or so, to make sure that the person doesn't miss the bus</w:t>
+        <w:t>Notifications</w:t>
+      </w:r>
+    </w:p>
+    <w:p>
+      <w:pPr>
+        <w:pStyle w:val="Normal"/>
+        <w:numPr>
+          <w:ilvl w:val="1"/>
+          <w:numId w:val="4"/>
+        </w:numPr>
+        <w:spacing w:lineRule="auto" w:line="240" w:before="0" w:after="200"/>
+        <w:rPr/>
+      </w:pPr>
+      <w:r>
+        <w:rPr>
+          <w:b w:val="false"/>
+          <w:bCs w:val="false"/>
+        </w:rPr>
+        <w:t>Deploy to device, modify such that the app actually works</w:t>
       </w:r>
     </w:p>
     <w:p>
@@ -2242,6 +2260,438 @@
       <w:b w:val="false"/>
     </w:rPr>
   </w:style>
+  <w:style w:type="character" w:styleId="ListLabel15">
+    <w:name w:val="ListLabel 15"/>
+    <w:qFormat/>
+    <w:rPr>
+      <w:b/>
+      <w:sz w:val="24"/>
+      <w:u w:val="none"/>
+    </w:rPr>
+  </w:style>
+  <w:style w:type="character" w:styleId="ListLabel16">
+    <w:name w:val="ListLabel 16"/>
+    <w:qFormat/>
+    <w:rPr>
+      <w:b/>
+      <w:sz w:val="24"/>
+      <w:u w:val="none"/>
+    </w:rPr>
+  </w:style>
+  <w:style w:type="character" w:styleId="ListLabel17">
+    <w:name w:val="ListLabel 17"/>
+    <w:qFormat/>
+    <w:rPr>
+      <w:b/>
+      <w:sz w:val="24"/>
+      <w:u w:val="none"/>
+    </w:rPr>
+  </w:style>
+  <w:style w:type="character" w:styleId="ListLabel18">
+    <w:name w:val="ListLabel 18"/>
+    <w:qFormat/>
+    <w:rPr>
+      <w:b/>
+      <w:sz w:val="24"/>
+      <w:u w:val="none"/>
+    </w:rPr>
+  </w:style>
+  <w:style w:type="character" w:styleId="ListLabel19">
+    <w:name w:val="ListLabel 19"/>
+    <w:qFormat/>
+    <w:rPr>
+      <w:b/>
+      <w:sz w:val="24"/>
+      <w:u w:val="none"/>
+    </w:rPr>
+  </w:style>
+  <w:style w:type="character" w:styleId="ListLabel20">
+    <w:name w:val="ListLabel 20"/>
+    <w:qFormat/>
+    <w:rPr>
+      <w:b/>
+      <w:sz w:val="24"/>
+      <w:u w:val="none"/>
+    </w:rPr>
+  </w:style>
+  <w:style w:type="character" w:styleId="ListLabel21">
+    <w:name w:val="ListLabel 21"/>
+    <w:qFormat/>
+    <w:rPr>
+      <w:b/>
+      <w:sz w:val="24"/>
+      <w:u w:val="none"/>
+    </w:rPr>
+  </w:style>
+  <w:style w:type="character" w:styleId="ListLabel22">
+    <w:name w:val="ListLabel 22"/>
+    <w:qFormat/>
+    <w:rPr>
+      <w:b/>
+      <w:sz w:val="24"/>
+      <w:u w:val="none"/>
+    </w:rPr>
+  </w:style>
+  <w:style w:type="character" w:styleId="ListLabel23">
+    <w:name w:val="ListLabel 23"/>
+    <w:qFormat/>
+    <w:rPr>
+      <w:rFonts w:cs="OpenSymbol"/>
+      <w:b w:val="false"/>
+    </w:rPr>
+  </w:style>
+  <w:style w:type="character" w:styleId="ListLabel24">
+    <w:name w:val="ListLabel 24"/>
+    <w:qFormat/>
+    <w:rPr>
+      <w:rFonts w:cs="OpenSymbol"/>
+      <w:b w:val="false"/>
+    </w:rPr>
+  </w:style>
+  <w:style w:type="character" w:styleId="ListLabel25">
+    <w:name w:val="ListLabel 25"/>
+    <w:qFormat/>
+    <w:rPr>
+      <w:rFonts w:cs="OpenSymbol"/>
+      <w:b w:val="false"/>
+    </w:rPr>
+  </w:style>
+  <w:style w:type="character" w:styleId="ListLabel26">
+    <w:name w:val="ListLabel 26"/>
+    <w:qFormat/>
+    <w:rPr>
+      <w:rFonts w:cs="OpenSymbol"/>
+      <w:b w:val="false"/>
+    </w:rPr>
+  </w:style>
+  <w:style w:type="character" w:styleId="ListLabel27">
+    <w:name w:val="ListLabel 27"/>
+    <w:qFormat/>
+    <w:rPr>
+      <w:rFonts w:cs="OpenSymbol"/>
+      <w:b w:val="false"/>
+    </w:rPr>
+  </w:style>
+  <w:style w:type="character" w:styleId="ListLabel28">
+    <w:name w:val="ListLabel 28"/>
+    <w:qFormat/>
+    <w:rPr>
+      <w:rFonts w:cs="OpenSymbol"/>
+      <w:b w:val="false"/>
+    </w:rPr>
+  </w:style>
+  <w:style w:type="character" w:styleId="ListLabel29">
+    <w:name w:val="ListLabel 29"/>
+    <w:qFormat/>
+    <w:rPr>
+      <w:rFonts w:cs="OpenSymbol"/>
+      <w:b w:val="false"/>
+    </w:rPr>
+  </w:style>
+  <w:style w:type="character" w:styleId="ListLabel30">
+    <w:name w:val="ListLabel 30"/>
+    <w:qFormat/>
+    <w:rPr>
+      <w:rFonts w:cs="OpenSymbol"/>
+      <w:b w:val="false"/>
+    </w:rPr>
+  </w:style>
+  <w:style w:type="character" w:styleId="ListLabel31">
+    <w:name w:val="ListLabel 31"/>
+    <w:qFormat/>
+    <w:rPr>
+      <w:rFonts w:cs="OpenSymbol"/>
+      <w:b w:val="false"/>
+    </w:rPr>
+  </w:style>
+  <w:style w:type="character" w:styleId="ListLabel32">
+    <w:name w:val="ListLabel 32"/>
+    <w:qFormat/>
+    <w:rPr>
+      <w:rFonts w:cs="OpenSymbol"/>
+      <w:b w:val="false"/>
+    </w:rPr>
+  </w:style>
+  <w:style w:type="character" w:styleId="ListLabel33">
+    <w:name w:val="ListLabel 33"/>
+    <w:qFormat/>
+    <w:rPr>
+      <w:rFonts w:cs="OpenSymbol"/>
+      <w:b w:val="false"/>
+    </w:rPr>
+  </w:style>
+  <w:style w:type="character" w:styleId="ListLabel34">
+    <w:name w:val="ListLabel 34"/>
+    <w:qFormat/>
+    <w:rPr>
+      <w:rFonts w:cs="Symbol"/>
+      <w:b w:val="false"/>
+    </w:rPr>
+  </w:style>
+  <w:style w:type="character" w:styleId="ListLabel35">
+    <w:name w:val="ListLabel 35"/>
+    <w:qFormat/>
+    <w:rPr>
+      <w:rFonts w:cs="OpenSymbol"/>
+      <w:b w:val="false"/>
+    </w:rPr>
+  </w:style>
+  <w:style w:type="character" w:styleId="ListLabel36">
+    <w:name w:val="ListLabel 36"/>
+    <w:qFormat/>
+    <w:rPr>
+      <w:rFonts w:cs="OpenSymbol"/>
+      <w:b w:val="false"/>
+    </w:rPr>
+  </w:style>
+  <w:style w:type="character" w:styleId="ListLabel37">
+    <w:name w:val="ListLabel 37"/>
+    <w:qFormat/>
+    <w:rPr>
+      <w:rFonts w:cs="OpenSymbol"/>
+      <w:b w:val="false"/>
+    </w:rPr>
+  </w:style>
+  <w:style w:type="character" w:styleId="ListLabel38">
+    <w:name w:val="ListLabel 38"/>
+    <w:qFormat/>
+    <w:rPr>
+      <w:rFonts w:cs="OpenSymbol"/>
+      <w:b w:val="false"/>
+    </w:rPr>
+  </w:style>
+  <w:style w:type="character" w:styleId="ListLabel39">
+    <w:name w:val="ListLabel 39"/>
+    <w:qFormat/>
+    <w:rPr>
+      <w:rFonts w:cs="OpenSymbol"/>
+      <w:b w:val="false"/>
+    </w:rPr>
+  </w:style>
+  <w:style w:type="character" w:styleId="ListLabel40">
+    <w:name w:val="ListLabel 40"/>
+    <w:qFormat/>
+    <w:rPr>
+      <w:rFonts w:cs="OpenSymbol"/>
+      <w:b w:val="false"/>
+    </w:rPr>
+  </w:style>
+  <w:style w:type="character" w:styleId="ListLabel41">
+    <w:name w:val="ListLabel 41"/>
+    <w:qFormat/>
+    <w:rPr>
+      <w:rFonts w:cs="OpenSymbol"/>
+      <w:b w:val="false"/>
+    </w:rPr>
+  </w:style>
+  <w:style w:type="character" w:styleId="ListLabel42">
+    <w:name w:val="ListLabel 42"/>
+    <w:qFormat/>
+    <w:rPr>
+      <w:rFonts w:cs="Symbol"/>
+      <w:b w:val="false"/>
+    </w:rPr>
+  </w:style>
+  <w:style w:type="character" w:styleId="ListLabel43">
+    <w:name w:val="ListLabel 43"/>
+    <w:qFormat/>
+    <w:rPr>
+      <w:rFonts w:cs="OpenSymbol"/>
+      <w:b w:val="false"/>
+    </w:rPr>
+  </w:style>
+  <w:style w:type="character" w:styleId="ListLabel44">
+    <w:name w:val="ListLabel 44"/>
+    <w:qFormat/>
+    <w:rPr>
+      <w:rFonts w:cs="OpenSymbol"/>
+      <w:b w:val="false"/>
+    </w:rPr>
+  </w:style>
+  <w:style w:type="character" w:styleId="ListLabel45">
+    <w:name w:val="ListLabel 45"/>
+    <w:qFormat/>
+    <w:rPr>
+      <w:rFonts w:cs="OpenSymbol"/>
+      <w:b w:val="false"/>
+    </w:rPr>
+  </w:style>
+  <w:style w:type="character" w:styleId="ListLabel46">
+    <w:name w:val="ListLabel 46"/>
+    <w:qFormat/>
+    <w:rPr>
+      <w:rFonts w:cs="OpenSymbol"/>
+      <w:b w:val="false"/>
+    </w:rPr>
+  </w:style>
+  <w:style w:type="character" w:styleId="ListLabel47">
+    <w:name w:val="ListLabel 47"/>
+    <w:qFormat/>
+    <w:rPr>
+      <w:rFonts w:cs="OpenSymbol"/>
+      <w:b w:val="false"/>
+    </w:rPr>
+  </w:style>
+  <w:style w:type="character" w:styleId="ListLabel48">
+    <w:name w:val="ListLabel 48"/>
+    <w:qFormat/>
+    <w:rPr>
+      <w:rFonts w:cs="OpenSymbol"/>
+      <w:b w:val="false"/>
+    </w:rPr>
+  </w:style>
+  <w:style w:type="character" w:styleId="ListLabel49">
+    <w:name w:val="ListLabel 49"/>
+    <w:qFormat/>
+    <w:rPr>
+      <w:rFonts w:cs="OpenSymbol"/>
+      <w:b w:val="false"/>
+    </w:rPr>
+  </w:style>
+  <w:style w:type="character" w:styleId="ListLabel50">
+    <w:name w:val="ListLabel 50"/>
+    <w:qFormat/>
+    <w:rPr>
+      <w:rFonts w:cs="OpenSymbol"/>
+      <w:b w:val="false"/>
+    </w:rPr>
+  </w:style>
+  <w:style w:type="character" w:styleId="ListLabel51">
+    <w:name w:val="ListLabel 51"/>
+    <w:qFormat/>
+    <w:rPr>
+      <w:rFonts w:cs="OpenSymbol"/>
+      <w:b w:val="false"/>
+    </w:rPr>
+  </w:style>
+  <w:style w:type="character" w:styleId="ListLabel52">
+    <w:name w:val="ListLabel 52"/>
+    <w:qFormat/>
+    <w:rPr>
+      <w:rFonts w:cs="OpenSymbol"/>
+      <w:b w:val="false"/>
+    </w:rPr>
+  </w:style>
+  <w:style w:type="character" w:styleId="ListLabel53">
+    <w:name w:val="ListLabel 53"/>
+    <w:qFormat/>
+    <w:rPr>
+      <w:rFonts w:cs="OpenSymbol"/>
+      <w:b w:val="false"/>
+    </w:rPr>
+  </w:style>
+  <w:style w:type="character" w:styleId="ListLabel54">
+    <w:name w:val="ListLabel 54"/>
+    <w:qFormat/>
+    <w:rPr>
+      <w:rFonts w:cs="OpenSymbol"/>
+      <w:b w:val="false"/>
+    </w:rPr>
+  </w:style>
+  <w:style w:type="character" w:styleId="ListLabel55">
+    <w:name w:val="ListLabel 55"/>
+    <w:qFormat/>
+    <w:rPr>
+      <w:rFonts w:cs="OpenSymbol"/>
+      <w:b w:val="false"/>
+    </w:rPr>
+  </w:style>
+  <w:style w:type="character" w:styleId="ListLabel56">
+    <w:name w:val="ListLabel 56"/>
+    <w:qFormat/>
+    <w:rPr>
+      <w:rFonts w:cs="OpenSymbol"/>
+      <w:b w:val="false"/>
+    </w:rPr>
+  </w:style>
+  <w:style w:type="character" w:styleId="ListLabel57">
+    <w:name w:val="ListLabel 57"/>
+    <w:qFormat/>
+    <w:rPr>
+      <w:rFonts w:cs="OpenSymbol"/>
+      <w:b w:val="false"/>
+    </w:rPr>
+  </w:style>
+  <w:style w:type="character" w:styleId="ListLabel58">
+    <w:name w:val="ListLabel 58"/>
+    <w:qFormat/>
+    <w:rPr>
+      <w:rFonts w:cs="OpenSymbol"/>
+      <w:b w:val="false"/>
+    </w:rPr>
+  </w:style>
+  <w:style w:type="character" w:styleId="ListLabel59">
+    <w:name w:val="ListLabel 59"/>
+    <w:qFormat/>
+    <w:rPr>
+      <w:rFonts w:cs="OpenSymbol"/>
+      <w:b w:val="false"/>
+    </w:rPr>
+  </w:style>
+  <w:style w:type="character" w:styleId="ListLabel60">
+    <w:name w:val="ListLabel 60"/>
+    <w:qFormat/>
+    <w:rPr>
+      <w:rFonts w:cs="Symbol"/>
+      <w:b w:val="false"/>
+    </w:rPr>
+  </w:style>
+  <w:style w:type="character" w:styleId="ListLabel61">
+    <w:name w:val="ListLabel 61"/>
+    <w:qFormat/>
+    <w:rPr>
+      <w:rFonts w:cs="OpenSymbol"/>
+      <w:b w:val="false"/>
+    </w:rPr>
+  </w:style>
+  <w:style w:type="character" w:styleId="ListLabel62">
+    <w:name w:val="ListLabel 62"/>
+    <w:qFormat/>
+    <w:rPr>
+      <w:rFonts w:cs="OpenSymbol"/>
+      <w:b w:val="false"/>
+    </w:rPr>
+  </w:style>
+  <w:style w:type="character" w:styleId="ListLabel63">
+    <w:name w:val="ListLabel 63"/>
+    <w:qFormat/>
+    <w:rPr>
+      <w:rFonts w:cs="OpenSymbol"/>
+      <w:b w:val="false"/>
+    </w:rPr>
+  </w:style>
+  <w:style w:type="character" w:styleId="ListLabel64">
+    <w:name w:val="ListLabel 64"/>
+    <w:qFormat/>
+    <w:rPr>
+      <w:rFonts w:cs="OpenSymbol"/>
+      <w:b w:val="false"/>
+    </w:rPr>
+  </w:style>
+  <w:style w:type="character" w:styleId="ListLabel65">
+    <w:name w:val="ListLabel 65"/>
+    <w:qFormat/>
+    <w:rPr>
+      <w:rFonts w:cs="OpenSymbol"/>
+      <w:b w:val="false"/>
+    </w:rPr>
+  </w:style>
+  <w:style w:type="character" w:styleId="ListLabel66">
+    <w:name w:val="ListLabel 66"/>
+    <w:qFormat/>
+    <w:rPr>
+      <w:rFonts w:cs="OpenSymbol"/>
+      <w:b w:val="false"/>
+    </w:rPr>
+  </w:style>
+  <w:style w:type="character" w:styleId="ListLabel67">
+    <w:name w:val="ListLabel 67"/>
+    <w:qFormat/>
+    <w:rPr>
+      <w:rFonts w:cs="OpenSymbol"/>
+      <w:b w:val="false"/>
+    </w:rPr>
+  </w:style>
   <w:style w:type="paragraph" w:styleId="Heading">
     <w:name w:val="Heading"/>
     <w:basedOn w:val="Normal"/>
@@ -2258,7 +2708,7 @@
     </w:rPr>
   </w:style>
   <w:style w:type="paragraph" w:styleId="TextBody">
-    <w:name w:val="Text Body"/>
+    <w:name w:val="Body Text"/>
     <w:basedOn w:val="Normal"/>
     <w:pPr>
       <w:spacing w:lineRule="auto" w:line="288" w:before="0" w:after="140"/>

</xml_diff>